<commit_message>
#6: load transfer table from walk network instead of drive
</commit_message>
<xml_diff>
--- a/doc.docx
+++ b/doc.docx
@@ -14,17 +14,8 @@
           <w:b/>
           <w:bCs/>
         </w:rPr>
-        <w:t xml:space="preserve">Transit </w:t>
-      </w:r>
-      <w:proofErr w:type="spellStart"/>
-      <w:r>
-        <w:rPr>
-          <w:b/>
-          <w:bCs/>
-        </w:rPr>
-        <w:t>GeoRouter</w:t>
-      </w:r>
-      <w:proofErr w:type="spellEnd"/>
+        <w:t>Transit GeoRouter</w:t>
+      </w:r>
     </w:p>
     <w:p>
       <w:r>
@@ -101,23 +92,7 @@
         <w:t>This project provides tools to explore transit routes and stops, view schedules, and perform GTFS-based trip planning using official SFMTA data.</w:t>
       </w:r>
       <w:r>
-        <w:t xml:space="preserve"> The route algorithm used is RAPTOR proposed in this paper. RAPTOR is a round-based </w:t>
-      </w:r>
-      <w:proofErr w:type="gramStart"/>
-      <w:r>
-        <w:t>algor</w:t>
-      </w:r>
-      <w:proofErr w:type="gramEnd"/>
-      <w:r>
-        <w:t xml:space="preserve"> efficiently </w:t>
-      </w:r>
-      <w:proofErr w:type="gramStart"/>
-      <w:r>
-        <w:t>compute</w:t>
-      </w:r>
-      <w:proofErr w:type="gramEnd"/>
-      <w:r>
-        <w:t xml:space="preserve"> route without relies on graph network. </w:t>
+        <w:t xml:space="preserve"> The route algorithm used is RAPTOR proposed in this paper. RAPTOR is a round-based algor efficiently compute route without relies on graph network. </w:t>
       </w:r>
     </w:p>
     <w:p>
@@ -147,15 +122,7 @@
         <w:t>label-setting, round-based routing algorithm</w:t>
       </w:r>
       <w:r>
-        <w:t xml:space="preserve"> specifically designed for public transportation systems. Unlike graph-based </w:t>
-      </w:r>
-      <w:proofErr w:type="gramStart"/>
-      <w:r>
-        <w:t>shortest</w:t>
-      </w:r>
-      <w:proofErr w:type="gramEnd"/>
-      <w:r>
-        <w:t xml:space="preserve"> path algorithms (e.g., Dijkstra), RAPTOR operates directly on </w:t>
+        <w:t> specifically designed for public transportation systems. Unlike graph-based shortest path algorithms (e.g., Dijkstra), RAPTOR operates directly on </w:t>
       </w:r>
       <w:r>
         <w:rPr>
@@ -209,19 +176,7 @@
           <w:rPr>
             <w:rStyle w:val="Hyperlink"/>
           </w:rPr>
-          <w:t>https://www.microsoft.com/en-us/research/wp-content/uploads/2012</w:t>
-        </w:r>
-        <w:r>
-          <w:rPr>
-            <w:rStyle w:val="Hyperlink"/>
-          </w:rPr>
-          <w:t>/</w:t>
-        </w:r>
-        <w:r>
-          <w:rPr>
-            <w:rStyle w:val="Hyperlink"/>
-          </w:rPr>
-          <w:t>01/raptor_alenex.pdf</w:t>
+          <w:t>https://www.microsoft.com/en-us/research/wp-content/uploads/2012/01/raptor_alenex.pdf</w:t>
         </w:r>
       </w:hyperlink>
     </w:p>
@@ -252,7 +207,6 @@
       <w:r>
         <w:t xml:space="preserve"> </w:t>
       </w:r>
-      <w:proofErr w:type="gramStart"/>
       <w:r>
         <w:t>https://transnetlab.github.io/transit-routing/html/index.html</w:t>
       </w:r>
@@ -260,19 +214,7 @@
         <w:t xml:space="preserve"> </w:t>
       </w:r>
       <w:r>
-        <w:t xml:space="preserve"> relies</w:t>
-      </w:r>
-      <w:proofErr w:type="gramEnd"/>
-      <w:r>
-        <w:t xml:space="preserve"> on Python implementation. My current goal is to integrate RAPTOR with </w:t>
-      </w:r>
-      <w:proofErr w:type="spellStart"/>
-      <w:r>
-        <w:t>PostGRESQL</w:t>
-      </w:r>
-      <w:proofErr w:type="spellEnd"/>
-      <w:r>
-        <w:t>-GT</w:t>
+        <w:t xml:space="preserve"> relies on Python implementation. My current goal is to integrate RAPTOR with PostGRESQL-GT</w:t>
       </w:r>
       <w:r>
         <w:t>F</w:t>
@@ -287,7 +229,7 @@
     <w:p>
       <w:r>
         <w:pict w14:anchorId="755D9D7E">
-          <v:rect id="_x0000_i1075" style="width:0;height:3pt" o:hralign="center" o:hrstd="t" o:hr="t" fillcolor="#a0a0a0" stroked="f"/>
+          <v:rect id="_x0000_i1025" style="width:0;height:3pt" o:hralign="center" o:hrstd="t" o:hr="t" fillcolor="#a0a0a0" stroked="f"/>
         </w:pict>
       </w:r>
     </w:p>
@@ -457,14 +399,25 @@
     </w:p>
     <w:p/>
     <w:p>
-      <w:pPr>
-        <w:numPr>
-          <w:ilvl w:val="0"/>
-          <w:numId w:val="9"/>
-        </w:numPr>
-      </w:pPr>
+      <w:r>
+        <w:t xml:space="preserve">Update: </w:t>
+      </w:r>
     </w:p>
-    <w:p/>
+    <w:p>
+      <w:r>
+        <w:t>01/10/2026:</w:t>
+      </w:r>
+    </w:p>
+    <w:p>
+      <w:r>
+        <w:t>My goal is to create a foodpath</w:t>
+      </w:r>
+    </w:p>
+    <w:p>
+      <w:r>
+        <w:t>Multi source target don’t work</w:t>
+      </w:r>
+    </w:p>
     <w:sectPr>
       <w:pgSz w:w="12240" w:h="15840"/>
       <w:pgMar w:top="1440" w:right="1440" w:bottom="1440" w:left="1440" w:header="720" w:footer="720" w:gutter="0"/>
@@ -2600,6 +2553,7 @@
   <w:style w:type="character" w:default="1" w:styleId="DefaultParagraphFont">
     <w:name w:val="Default Paragraph Font"/>
     <w:uiPriority w:val="1"/>
+    <w:semiHidden/>
     <w:unhideWhenUsed/>
   </w:style>
   <w:style w:type="table" w:default="1" w:styleId="TableNormal">

</xml_diff>